<commit_message>
added avaliações heurísticas do PBF
</commit_message>
<xml_diff>
--- a/25A_AUT.docx
+++ b/25A_AUT.docx
@@ -291,7 +291,6 @@
         </w:rPr>
         <w:t xml:space="preserve"> fotos, </w:t>
       </w:r>
-      <w:proofErr w:type="spellStart"/>
       <w:r>
         <w:rPr>
           <w:rFonts w:ascii="Times New Roman" w:eastAsia="Times New Roman" w:hAnsi="Times New Roman" w:cs="Times New Roman"/>
@@ -300,9 +299,8 @@
           <w:szCs w:val="26"/>
           <w:lang w:eastAsia="pt-PT"/>
         </w:rPr>
-        <w:t>aúdios</w:t>
-      </w:r>
-      <w:proofErr w:type="spellEnd"/>
+        <w:t>áudios</w:t>
+      </w:r>
       <w:r>
         <w:rPr>
           <w:rFonts w:ascii="Times New Roman" w:eastAsia="Times New Roman" w:hAnsi="Times New Roman" w:cs="Times New Roman"/>
@@ -313,7 +311,6 @@
         </w:rPr>
         <w:t xml:space="preserve">, vídeos, </w:t>
       </w:r>
-      <w:proofErr w:type="spellStart"/>
       <w:r>
         <w:rPr>
           <w:rFonts w:ascii="Times New Roman" w:eastAsia="Times New Roman" w:hAnsi="Times New Roman" w:cs="Times New Roman"/>
@@ -322,9 +319,8 @@
           <w:szCs w:val="26"/>
           <w:lang w:eastAsia="pt-PT"/>
         </w:rPr>
-        <w:t>etc</w:t>
-      </w:r>
-      <w:proofErr w:type="spellEnd"/>
+        <w:t>etc.</w:t>
+      </w:r>
     </w:p>
     <w:p>
       <w:pPr>
@@ -342,6 +338,8 @@
           <w:lang w:eastAsia="pt-PT"/>
         </w:rPr>
       </w:pPr>
+      <w:bookmarkStart w:id="0" w:name="_GoBack"/>
+      <w:bookmarkEnd w:id="0"/>
       <w:r>
         <w:rPr>
           <w:rFonts w:ascii="Times New Roman" w:eastAsia="Times New Roman" w:hAnsi="Times New Roman" w:cs="Times New Roman"/>
@@ -603,16 +601,8 @@
                               <w:rPr>
                                 <w:color w:val="000000" w:themeColor="text1"/>
                               </w:rPr>
-                              <w:t xml:space="preserve">Ecrã </w:t>
+                              <w:t>Ecrã anti-riscos</w:t>
                             </w:r>
-                            <w:proofErr w:type="spellStart"/>
-                            <w:r>
-                              <w:rPr>
-                                <w:color w:val="000000" w:themeColor="text1"/>
-                              </w:rPr>
-                              <w:t>anti-riscos</w:t>
-                            </w:r>
-                            <w:proofErr w:type="spellEnd"/>
                           </w:p>
                           <w:p>
                             <w:pPr>
@@ -790,16 +780,8 @@
                         <w:rPr>
                           <w:color w:val="000000" w:themeColor="text1"/>
                         </w:rPr>
-                        <w:t xml:space="preserve">Ecrã </w:t>
+                        <w:t>Ecrã anti-riscos</w:t>
                       </w:r>
-                      <w:proofErr w:type="spellStart"/>
-                      <w:r>
-                        <w:rPr>
-                          <w:color w:val="000000" w:themeColor="text1"/>
-                        </w:rPr>
-                        <w:t>anti-riscos</w:t>
-                      </w:r>
-                      <w:proofErr w:type="spellEnd"/>
                     </w:p>
                     <w:p>
                       <w:pPr>
@@ -1702,28 +1684,40 @@
           <w:sz w:val="26"/>
           <w:szCs w:val="26"/>
         </w:rPr>
-        <w:t xml:space="preserve">como </w:t>
-      </w:r>
-      <w:proofErr w:type="spellStart"/>
-      <w:proofErr w:type="gramStart"/>
-      <w:r>
-        <w:rPr>
-          <w:rFonts w:ascii="Times New Roman" w:hAnsi="Times New Roman" w:cs="Times New Roman"/>
-          <w:sz w:val="26"/>
-          <w:szCs w:val="26"/>
-        </w:rPr>
-        <w:t>fotos,vídeos</w:t>
-      </w:r>
-      <w:proofErr w:type="gramEnd"/>
-      <w:r>
-        <w:rPr>
-          <w:rFonts w:ascii="Times New Roman" w:hAnsi="Times New Roman" w:cs="Times New Roman"/>
-          <w:sz w:val="26"/>
-          <w:szCs w:val="26"/>
-        </w:rPr>
-        <w:t>,aúdios</w:t>
-      </w:r>
-      <w:proofErr w:type="spellEnd"/>
+        <w:t>como fotos,</w:t>
+      </w:r>
+      <w:r>
+        <w:rPr>
+          <w:rFonts w:ascii="Times New Roman" w:hAnsi="Times New Roman" w:cs="Times New Roman"/>
+          <w:sz w:val="26"/>
+          <w:szCs w:val="26"/>
+        </w:rPr>
+        <w:t xml:space="preserve"> </w:t>
+      </w:r>
+      <w:r>
+        <w:rPr>
+          <w:rFonts w:ascii="Times New Roman" w:hAnsi="Times New Roman" w:cs="Times New Roman"/>
+          <w:sz w:val="26"/>
+          <w:szCs w:val="26"/>
+        </w:rPr>
+        <w:t>vídeos,</w:t>
+      </w:r>
+      <w:r>
+        <w:rPr>
+          <w:rFonts w:ascii="Times New Roman" w:hAnsi="Times New Roman" w:cs="Times New Roman"/>
+          <w:sz w:val="26"/>
+          <w:szCs w:val="26"/>
+        </w:rPr>
+        <w:t xml:space="preserve"> </w:t>
+      </w:r>
+      <w:r>
+        <w:rPr>
+          <w:rFonts w:ascii="Times New Roman" w:hAnsi="Times New Roman" w:cs="Times New Roman"/>
+          <w:sz w:val="26"/>
+          <w:szCs w:val="26"/>
+        </w:rPr>
+        <w:t>áudios</w:t>
+      </w:r>
       <w:r>
         <w:rPr>
           <w:rFonts w:ascii="Times New Roman" w:hAnsi="Times New Roman" w:cs="Times New Roman"/>
@@ -1821,25 +1815,7 @@
           <w:sz w:val="26"/>
           <w:szCs w:val="26"/>
         </w:rPr>
-        <w:t xml:space="preserve">mobilidade do </w:t>
-      </w:r>
-      <w:proofErr w:type="spellStart"/>
-      <w:r>
-        <w:rPr>
-          <w:rFonts w:ascii="Times New Roman" w:hAnsi="Times New Roman" w:cs="Times New Roman"/>
-          <w:sz w:val="26"/>
-          <w:szCs w:val="26"/>
-        </w:rPr>
-        <w:t>iGo</w:t>
-      </w:r>
-      <w:proofErr w:type="spellEnd"/>
-      <w:r>
-        <w:rPr>
-          <w:rFonts w:ascii="Times New Roman" w:hAnsi="Times New Roman" w:cs="Times New Roman"/>
-          <w:sz w:val="26"/>
-          <w:szCs w:val="26"/>
-        </w:rPr>
-        <w:t xml:space="preserve"> </w:t>
+        <w:t xml:space="preserve">mobilidade do iGo </w:t>
       </w:r>
       <w:r>
         <w:rPr>
@@ -2586,7 +2562,6 @@
         </w:rPr>
         <w:t xml:space="preserve">o </w:t>
       </w:r>
-      <w:proofErr w:type="spellStart"/>
       <w:r>
         <w:rPr>
           <w:rFonts w:ascii="Times New Roman" w:eastAsia="Calibri" w:hAnsi="Times New Roman" w:cs="Times New Roman"/>
@@ -2594,238 +2569,155 @@
           <w:sz w:val="26"/>
           <w:szCs w:val="26"/>
         </w:rPr>
-        <w:t>iGo</w:t>
-      </w:r>
-      <w:proofErr w:type="spellEnd"/>
-      <w:r>
+        <w:t>iGo com outros dispositivos (Smartphone, Tablet):</w:t>
+      </w:r>
+    </w:p>
+    <w:p>
+      <w:pPr>
+        <w:jc w:val="both"/>
+        <w:rPr>
+          <w:rFonts w:ascii="Times New Roman" w:eastAsia="Calibri" w:hAnsi="Times New Roman" w:cs="Times New Roman"/>
+          <w:sz w:val="26"/>
+          <w:szCs w:val="26"/>
+        </w:rPr>
+      </w:pPr>
+      <w:r>
+        <w:rPr>
+          <w:rFonts w:ascii="Times New Roman" w:eastAsia="Calibri" w:hAnsi="Times New Roman" w:cs="Times New Roman"/>
+          <w:sz w:val="26"/>
+          <w:szCs w:val="26"/>
+        </w:rPr>
+        <w:t>Os utilizadores poderão, se necessário, sincronizar o iGo com outros dispositivos, tais como smartphones, para auxiliar no envio de alguns dados, como fotos e vídeos que tenham sido capturados.</w:t>
+      </w:r>
+    </w:p>
+    <w:p>
+      <w:pPr>
+        <w:jc w:val="both"/>
+        <w:rPr>
+          <w:sz w:val="26"/>
+          <w:szCs w:val="26"/>
+        </w:rPr>
+      </w:pPr>
+      <w:r>
+        <w:rPr>
+          <w:rFonts w:ascii="Times New Roman" w:eastAsia="Times New Roman" w:hAnsi="Times New Roman" w:cs="Times New Roman"/>
+          <w:b/>
+          <w:sz w:val="26"/>
+          <w:szCs w:val="26"/>
+        </w:rPr>
+        <w:t>Cenário</w:t>
+      </w:r>
+      <w:r>
+        <w:rPr>
+          <w:rFonts w:ascii="Times New Roman" w:eastAsia="Times New Roman" w:hAnsi="Times New Roman" w:cs="Times New Roman"/>
+          <w:sz w:val="26"/>
+          <w:szCs w:val="26"/>
+        </w:rPr>
+        <w:t xml:space="preserve">: "A Sra. Luísa acaba de adquirir o seu primeiro iGo. Após ter criado uma </w:t>
+      </w:r>
+      <w:r>
+        <w:rPr>
+          <w:rFonts w:ascii="Times New Roman" w:eastAsia="Times New Roman" w:hAnsi="Times New Roman" w:cs="Times New Roman"/>
+          <w:sz w:val="26"/>
+          <w:szCs w:val="26"/>
+          <w:u w:val="single"/>
+        </w:rPr>
+        <w:t>C</w:t>
+      </w:r>
+      <w:r>
+        <w:rPr>
+          <w:rFonts w:ascii="Times New Roman" w:eastAsia="Times New Roman" w:hAnsi="Times New Roman" w:cs="Times New Roman"/>
+          <w:sz w:val="26"/>
+          <w:szCs w:val="26"/>
+          <w:u w:val="single"/>
+        </w:rPr>
+        <w:t>onta</w:t>
+      </w:r>
+      <w:r>
+        <w:rPr>
+          <w:rFonts w:ascii="Times New Roman" w:eastAsia="Times New Roman" w:hAnsi="Times New Roman" w:cs="Times New Roman"/>
+          <w:sz w:val="26"/>
+          <w:szCs w:val="26"/>
+        </w:rPr>
+        <w:t xml:space="preserve"> MyWeb, é-lhe sugerido que adicione a esta uma foto de perfil, para isso, a Sra. Luísa sincroniza o seu iGo</w:t>
+      </w:r>
+      <w:r>
+        <w:rPr>
+          <w:rFonts w:ascii="Times New Roman" w:eastAsia="Times New Roman" w:hAnsi="Times New Roman" w:cs="Times New Roman"/>
+          <w:sz w:val="26"/>
+          <w:szCs w:val="26"/>
+        </w:rPr>
+        <w:t xml:space="preserve">, </w:t>
+      </w:r>
+      <w:r>
+        <w:rPr>
+          <w:rFonts w:ascii="Times New Roman" w:eastAsia="Times New Roman" w:hAnsi="Times New Roman" w:cs="Times New Roman"/>
+          <w:sz w:val="26"/>
+          <w:szCs w:val="26"/>
+        </w:rPr>
+        <w:t xml:space="preserve">usando o </w:t>
+      </w:r>
+      <w:r>
+        <w:rPr>
+          <w:rFonts w:ascii="Times New Roman" w:eastAsia="Times New Roman" w:hAnsi="Times New Roman" w:cs="Times New Roman"/>
+          <w:sz w:val="26"/>
+          <w:szCs w:val="26"/>
+          <w:u w:val="single"/>
+        </w:rPr>
+        <w:t>Bluetooth</w:t>
+      </w:r>
+      <w:r>
+        <w:rPr>
+          <w:rFonts w:ascii="Times New Roman" w:eastAsia="Times New Roman" w:hAnsi="Times New Roman" w:cs="Times New Roman"/>
+          <w:sz w:val="26"/>
+          <w:szCs w:val="26"/>
+        </w:rPr>
+        <w:t>,</w:t>
+      </w:r>
+      <w:r>
+        <w:rPr>
+          <w:rFonts w:ascii="Times New Roman" w:eastAsia="Times New Roman" w:hAnsi="Times New Roman" w:cs="Times New Roman"/>
+          <w:sz w:val="26"/>
+          <w:szCs w:val="26"/>
+        </w:rPr>
+        <w:t xml:space="preserve"> </w:t>
+      </w:r>
+      <w:r>
+        <w:rPr>
+          <w:rFonts w:ascii="Times New Roman" w:eastAsia="Times New Roman" w:hAnsi="Times New Roman" w:cs="Times New Roman"/>
+          <w:sz w:val="26"/>
+          <w:szCs w:val="26"/>
+        </w:rPr>
+        <w:t>com</w:t>
+      </w:r>
+      <w:r>
+        <w:rPr>
+          <w:rFonts w:ascii="Times New Roman" w:eastAsia="Times New Roman" w:hAnsi="Times New Roman" w:cs="Times New Roman"/>
+          <w:sz w:val="26"/>
+          <w:szCs w:val="26"/>
+        </w:rPr>
+        <w:t xml:space="preserve"> o seu smartphone de forma a poder transferir do smartphone para o iGo uma foto da qual ela gosta."</w:t>
+      </w:r>
+    </w:p>
+    <w:p>
+      <w:pPr>
+        <w:jc w:val="both"/>
         <w:rPr>
           <w:rFonts w:ascii="Times New Roman" w:eastAsia="Calibri" w:hAnsi="Times New Roman" w:cs="Times New Roman"/>
           <w:b/>
           <w:sz w:val="26"/>
           <w:szCs w:val="26"/>
         </w:rPr>
-        <w:t xml:space="preserve"> com outros dispositivos (Smartphone, Tablet):</w:t>
-      </w:r>
-    </w:p>
-    <w:p>
-      <w:pPr>
-        <w:jc w:val="both"/>
-        <w:rPr>
-          <w:rFonts w:ascii="Times New Roman" w:eastAsia="Calibri" w:hAnsi="Times New Roman" w:cs="Times New Roman"/>
-          <w:sz w:val="26"/>
-          <w:szCs w:val="26"/>
-        </w:rPr>
-      </w:pPr>
-      <w:r>
-        <w:rPr>
-          <w:rFonts w:ascii="Times New Roman" w:eastAsia="Calibri" w:hAnsi="Times New Roman" w:cs="Times New Roman"/>
-          <w:sz w:val="26"/>
-          <w:szCs w:val="26"/>
-        </w:rPr>
-        <w:t xml:space="preserve">Os utilizadores poderão, se necessário, sincronizar o </w:t>
-      </w:r>
-      <w:proofErr w:type="spellStart"/>
-      <w:r>
-        <w:rPr>
-          <w:rFonts w:ascii="Times New Roman" w:eastAsia="Calibri" w:hAnsi="Times New Roman" w:cs="Times New Roman"/>
-          <w:sz w:val="26"/>
-          <w:szCs w:val="26"/>
-        </w:rPr>
-        <w:t>iGo</w:t>
-      </w:r>
-      <w:proofErr w:type="spellEnd"/>
-      <w:r>
-        <w:rPr>
-          <w:rFonts w:ascii="Times New Roman" w:eastAsia="Calibri" w:hAnsi="Times New Roman" w:cs="Times New Roman"/>
-          <w:sz w:val="26"/>
-          <w:szCs w:val="26"/>
-        </w:rPr>
-        <w:t xml:space="preserve"> com outros dispositivos, tais como smartphones, para auxiliar no envio de alguns dados, como fotos e vídeos que tenham sido capturados.</w:t>
-      </w:r>
-    </w:p>
-    <w:p>
-      <w:pPr>
-        <w:jc w:val="both"/>
-        <w:rPr>
-          <w:sz w:val="26"/>
-          <w:szCs w:val="26"/>
-        </w:rPr>
-      </w:pPr>
-      <w:r>
-        <w:rPr>
-          <w:rFonts w:ascii="Times New Roman" w:eastAsia="Times New Roman" w:hAnsi="Times New Roman" w:cs="Times New Roman"/>
-          <w:b/>
-          <w:sz w:val="26"/>
-          <w:szCs w:val="26"/>
-        </w:rPr>
-        <w:t>Cenário</w:t>
-      </w:r>
-      <w:r>
-        <w:rPr>
-          <w:rFonts w:ascii="Times New Roman" w:eastAsia="Times New Roman" w:hAnsi="Times New Roman" w:cs="Times New Roman"/>
-          <w:sz w:val="26"/>
-          <w:szCs w:val="26"/>
-        </w:rPr>
-        <w:t xml:space="preserve">: "A Sra. Luísa acaba de adquirir o seu primeiro </w:t>
-      </w:r>
-      <w:proofErr w:type="spellStart"/>
-      <w:r>
-        <w:rPr>
-          <w:rFonts w:ascii="Times New Roman" w:eastAsia="Times New Roman" w:hAnsi="Times New Roman" w:cs="Times New Roman"/>
-          <w:sz w:val="26"/>
-          <w:szCs w:val="26"/>
-        </w:rPr>
-        <w:t>iGo</w:t>
-      </w:r>
-      <w:proofErr w:type="spellEnd"/>
-      <w:r>
-        <w:rPr>
-          <w:rFonts w:ascii="Times New Roman" w:eastAsia="Times New Roman" w:hAnsi="Times New Roman" w:cs="Times New Roman"/>
-          <w:sz w:val="26"/>
-          <w:szCs w:val="26"/>
-        </w:rPr>
-        <w:t xml:space="preserve">. Após ter criado uma </w:t>
-      </w:r>
-      <w:r>
-        <w:rPr>
-          <w:rFonts w:ascii="Times New Roman" w:eastAsia="Times New Roman" w:hAnsi="Times New Roman" w:cs="Times New Roman"/>
-          <w:sz w:val="26"/>
-          <w:szCs w:val="26"/>
-          <w:u w:val="single"/>
-        </w:rPr>
-        <w:t>C</w:t>
-      </w:r>
-      <w:r>
-        <w:rPr>
-          <w:rFonts w:ascii="Times New Roman" w:eastAsia="Times New Roman" w:hAnsi="Times New Roman" w:cs="Times New Roman"/>
-          <w:sz w:val="26"/>
-          <w:szCs w:val="26"/>
-          <w:u w:val="single"/>
-        </w:rPr>
-        <w:t>onta</w:t>
-      </w:r>
-      <w:r>
-        <w:rPr>
-          <w:rFonts w:ascii="Times New Roman" w:eastAsia="Times New Roman" w:hAnsi="Times New Roman" w:cs="Times New Roman"/>
-          <w:sz w:val="26"/>
-          <w:szCs w:val="26"/>
-        </w:rPr>
-        <w:t xml:space="preserve"> </w:t>
-      </w:r>
-      <w:proofErr w:type="spellStart"/>
-      <w:r>
-        <w:rPr>
-          <w:rFonts w:ascii="Times New Roman" w:eastAsia="Times New Roman" w:hAnsi="Times New Roman" w:cs="Times New Roman"/>
-          <w:sz w:val="26"/>
-          <w:szCs w:val="26"/>
-        </w:rPr>
-        <w:t>MyWeb</w:t>
-      </w:r>
-      <w:proofErr w:type="spellEnd"/>
-      <w:r>
-        <w:rPr>
-          <w:rFonts w:ascii="Times New Roman" w:eastAsia="Times New Roman" w:hAnsi="Times New Roman" w:cs="Times New Roman"/>
-          <w:sz w:val="26"/>
-          <w:szCs w:val="26"/>
-        </w:rPr>
-        <w:t xml:space="preserve">, é-lhe sugerido que adicione a esta uma foto de perfil, para isso, a Sra. Luísa sincroniza o seu </w:t>
-      </w:r>
-      <w:proofErr w:type="spellStart"/>
-      <w:r>
-        <w:rPr>
-          <w:rFonts w:ascii="Times New Roman" w:eastAsia="Times New Roman" w:hAnsi="Times New Roman" w:cs="Times New Roman"/>
-          <w:sz w:val="26"/>
-          <w:szCs w:val="26"/>
-        </w:rPr>
-        <w:t>iGo</w:t>
-      </w:r>
-      <w:proofErr w:type="spellEnd"/>
-      <w:r>
-        <w:rPr>
-          <w:rFonts w:ascii="Times New Roman" w:eastAsia="Times New Roman" w:hAnsi="Times New Roman" w:cs="Times New Roman"/>
-          <w:sz w:val="26"/>
-          <w:szCs w:val="26"/>
-        </w:rPr>
-        <w:t xml:space="preserve">, </w:t>
-      </w:r>
-      <w:r>
-        <w:rPr>
-          <w:rFonts w:ascii="Times New Roman" w:eastAsia="Times New Roman" w:hAnsi="Times New Roman" w:cs="Times New Roman"/>
-          <w:sz w:val="26"/>
-          <w:szCs w:val="26"/>
-        </w:rPr>
-        <w:t xml:space="preserve">usando o </w:t>
-      </w:r>
-      <w:r>
-        <w:rPr>
-          <w:rFonts w:ascii="Times New Roman" w:eastAsia="Times New Roman" w:hAnsi="Times New Roman" w:cs="Times New Roman"/>
-          <w:sz w:val="26"/>
-          <w:szCs w:val="26"/>
-          <w:u w:val="single"/>
-        </w:rPr>
-        <w:t>Bluetooth</w:t>
-      </w:r>
-      <w:r>
-        <w:rPr>
-          <w:rFonts w:ascii="Times New Roman" w:eastAsia="Times New Roman" w:hAnsi="Times New Roman" w:cs="Times New Roman"/>
-          <w:sz w:val="26"/>
-          <w:szCs w:val="26"/>
-        </w:rPr>
-        <w:t>,</w:t>
-      </w:r>
-      <w:r>
-        <w:rPr>
-          <w:rFonts w:ascii="Times New Roman" w:eastAsia="Times New Roman" w:hAnsi="Times New Roman" w:cs="Times New Roman"/>
-          <w:sz w:val="26"/>
-          <w:szCs w:val="26"/>
-        </w:rPr>
-        <w:t xml:space="preserve"> </w:t>
-      </w:r>
-      <w:r>
-        <w:rPr>
-          <w:rFonts w:ascii="Times New Roman" w:eastAsia="Times New Roman" w:hAnsi="Times New Roman" w:cs="Times New Roman"/>
-          <w:sz w:val="26"/>
-          <w:szCs w:val="26"/>
-        </w:rPr>
-        <w:t>com</w:t>
-      </w:r>
-      <w:r>
-        <w:rPr>
-          <w:rFonts w:ascii="Times New Roman" w:eastAsia="Times New Roman" w:hAnsi="Times New Roman" w:cs="Times New Roman"/>
-          <w:sz w:val="26"/>
-          <w:szCs w:val="26"/>
-        </w:rPr>
-        <w:t xml:space="preserve"> o seu smartphone de forma a poder transferir do smartphone para o </w:t>
-      </w:r>
-      <w:proofErr w:type="spellStart"/>
-      <w:r>
-        <w:rPr>
-          <w:rFonts w:ascii="Times New Roman" w:eastAsia="Times New Roman" w:hAnsi="Times New Roman" w:cs="Times New Roman"/>
-          <w:sz w:val="26"/>
-          <w:szCs w:val="26"/>
-        </w:rPr>
-        <w:t>iGo</w:t>
-      </w:r>
-      <w:proofErr w:type="spellEnd"/>
-      <w:r>
-        <w:rPr>
-          <w:rFonts w:ascii="Times New Roman" w:eastAsia="Times New Roman" w:hAnsi="Times New Roman" w:cs="Times New Roman"/>
-          <w:sz w:val="26"/>
-          <w:szCs w:val="26"/>
-        </w:rPr>
-        <w:t xml:space="preserve"> uma foto da qual ela gosta."</w:t>
-      </w:r>
-    </w:p>
-    <w:p>
-      <w:pPr>
-        <w:jc w:val="both"/>
+      </w:pPr>
+      <w:r>
         <w:rPr>
           <w:rFonts w:ascii="Times New Roman" w:eastAsia="Calibri" w:hAnsi="Times New Roman" w:cs="Times New Roman"/>
           <w:b/>
           <w:sz w:val="26"/>
           <w:szCs w:val="26"/>
         </w:rPr>
-      </w:pPr>
+        <w:t xml:space="preserve">2) </w:t>
+      </w:r>
       <w:r>
         <w:rPr>
           <w:rFonts w:ascii="Times New Roman" w:eastAsia="Calibri" w:hAnsi="Times New Roman" w:cs="Times New Roman"/>
@@ -2833,7 +2725,7 @@
           <w:sz w:val="26"/>
           <w:szCs w:val="26"/>
         </w:rPr>
-        <w:t xml:space="preserve">2) </w:t>
+        <w:t xml:space="preserve">Realizar </w:t>
       </w:r>
       <w:r>
         <w:rPr>
@@ -2842,7 +2734,7 @@
           <w:sz w:val="26"/>
           <w:szCs w:val="26"/>
         </w:rPr>
-        <w:t xml:space="preserve">Realizar </w:t>
+        <w:t>compras online</w:t>
       </w:r>
       <w:r>
         <w:rPr>
@@ -2851,277 +2743,169 @@
           <w:sz w:val="26"/>
           <w:szCs w:val="26"/>
         </w:rPr>
-        <w:t>compras online</w:t>
-      </w:r>
-      <w:r>
+        <w:t>:</w:t>
+      </w:r>
+    </w:p>
+    <w:p>
+      <w:pPr>
+        <w:jc w:val="both"/>
+        <w:rPr>
+          <w:rFonts w:ascii="Times New Roman" w:eastAsia="Calibri" w:hAnsi="Times New Roman" w:cs="Times New Roman"/>
+          <w:sz w:val="26"/>
+          <w:szCs w:val="26"/>
+        </w:rPr>
+      </w:pPr>
+      <w:r>
+        <w:rPr>
+          <w:rFonts w:ascii="Times New Roman" w:eastAsia="Calibri" w:hAnsi="Times New Roman" w:cs="Times New Roman"/>
+          <w:sz w:val="26"/>
+          <w:szCs w:val="26"/>
+        </w:rPr>
+        <w:t>Ao partilhar dicas de sítios que necessitam de tickets (shows, museus, dentre outros) os utilizadores podem também disponibilizar links de acesso rápido, para que os demais utilizadores possam acessar e comprar estes tickets.</w:t>
+      </w:r>
+    </w:p>
+    <w:p>
+      <w:pPr>
+        <w:jc w:val="both"/>
+        <w:rPr>
+          <w:sz w:val="26"/>
+          <w:szCs w:val="26"/>
+        </w:rPr>
+      </w:pPr>
+      <w:r>
+        <w:rPr>
+          <w:rFonts w:ascii="Times New Roman" w:eastAsia="Times New Roman" w:hAnsi="Times New Roman" w:cs="Times New Roman"/>
+          <w:b/>
+          <w:sz w:val="26"/>
+          <w:szCs w:val="26"/>
+        </w:rPr>
+        <w:t>Cenário</w:t>
+      </w:r>
+      <w:r>
+        <w:rPr>
+          <w:rFonts w:ascii="Times New Roman" w:eastAsia="Times New Roman" w:hAnsi="Times New Roman" w:cs="Times New Roman"/>
+          <w:sz w:val="26"/>
+          <w:szCs w:val="26"/>
+        </w:rPr>
+        <w:t xml:space="preserve">: "A Marta que está de visita a Las Vegas foi esta noite assistir ao espetáculo do Cirque du Soleil. Ao sair do espetáculo deslumbrada, não hesitou em recomendá-lo </w:t>
+      </w:r>
+      <w:r>
+        <w:rPr>
+          <w:rFonts w:ascii="Times New Roman" w:eastAsia="Times New Roman" w:hAnsi="Times New Roman" w:cs="Times New Roman"/>
+          <w:sz w:val="26"/>
+          <w:szCs w:val="26"/>
+        </w:rPr>
+        <w:t>através dum</w:t>
+      </w:r>
+      <w:r>
+        <w:rPr>
+          <w:rFonts w:ascii="Times New Roman" w:eastAsia="Times New Roman" w:hAnsi="Times New Roman" w:cs="Times New Roman"/>
+          <w:sz w:val="26"/>
+          <w:szCs w:val="26"/>
+        </w:rPr>
+        <w:t xml:space="preserve">a </w:t>
+      </w:r>
+      <w:r>
+        <w:rPr>
+          <w:rFonts w:ascii="Times New Roman" w:eastAsia="Times New Roman" w:hAnsi="Times New Roman" w:cs="Times New Roman"/>
+          <w:sz w:val="26"/>
+          <w:szCs w:val="26"/>
+          <w:u w:val="single"/>
+        </w:rPr>
+        <w:t>Publicação</w:t>
+      </w:r>
+      <w:r>
+        <w:rPr>
+          <w:rFonts w:ascii="Times New Roman" w:eastAsia="Times New Roman" w:hAnsi="Times New Roman" w:cs="Times New Roman"/>
+          <w:sz w:val="26"/>
+          <w:szCs w:val="26"/>
+        </w:rPr>
+        <w:t xml:space="preserve"> </w:t>
+      </w:r>
+      <w:r>
+        <w:rPr>
+          <w:rFonts w:ascii="Times New Roman" w:eastAsia="Times New Roman" w:hAnsi="Times New Roman" w:cs="Times New Roman"/>
+          <w:sz w:val="26"/>
+          <w:szCs w:val="26"/>
+        </w:rPr>
+        <w:t xml:space="preserve">no seu perfil MyWeb, partilhando também </w:t>
+      </w:r>
+      <w:r>
+        <w:rPr>
+          <w:rFonts w:ascii="Times New Roman" w:eastAsia="Times New Roman" w:hAnsi="Times New Roman" w:cs="Times New Roman"/>
+          <w:sz w:val="26"/>
+          <w:szCs w:val="26"/>
+        </w:rPr>
+        <w:t>o</w:t>
+      </w:r>
+      <w:r>
+        <w:rPr>
+          <w:rFonts w:ascii="Times New Roman" w:eastAsia="Times New Roman" w:hAnsi="Times New Roman" w:cs="Times New Roman"/>
+          <w:sz w:val="26"/>
+          <w:szCs w:val="26"/>
+        </w:rPr>
+        <w:t xml:space="preserve"> link </w:t>
+      </w:r>
+      <w:r>
+        <w:rPr>
+          <w:rFonts w:ascii="Times New Roman" w:eastAsia="Times New Roman" w:hAnsi="Times New Roman" w:cs="Times New Roman"/>
+          <w:sz w:val="26"/>
+          <w:szCs w:val="26"/>
+        </w:rPr>
+        <w:t>da bilheteira</w:t>
+      </w:r>
+      <w:r>
+        <w:rPr>
+          <w:rFonts w:ascii="Times New Roman" w:eastAsia="Times New Roman" w:hAnsi="Times New Roman" w:cs="Times New Roman"/>
+          <w:sz w:val="26"/>
+          <w:szCs w:val="26"/>
+        </w:rPr>
+        <w:t xml:space="preserve"> online </w:t>
+      </w:r>
+      <w:r>
+        <w:rPr>
+          <w:rFonts w:ascii="Times New Roman" w:eastAsia="Times New Roman" w:hAnsi="Times New Roman" w:cs="Times New Roman"/>
+          <w:sz w:val="26"/>
+          <w:szCs w:val="26"/>
+        </w:rPr>
+        <w:t xml:space="preserve">onde é possível comprar bilhetes para o espetáculo diretamente </w:t>
+      </w:r>
+      <w:r>
+        <w:rPr>
+          <w:rFonts w:ascii="Times New Roman" w:eastAsia="Times New Roman" w:hAnsi="Times New Roman" w:cs="Times New Roman"/>
+          <w:sz w:val="26"/>
+          <w:szCs w:val="26"/>
+        </w:rPr>
+        <w:t>n</w:t>
+      </w:r>
+      <w:r>
+        <w:rPr>
+          <w:rFonts w:ascii="Times New Roman" w:eastAsia="Times New Roman" w:hAnsi="Times New Roman" w:cs="Times New Roman"/>
+          <w:sz w:val="26"/>
+          <w:szCs w:val="26"/>
+        </w:rPr>
+        <w:t>um dispositivo iGo."</w:t>
+      </w:r>
+    </w:p>
+    <w:p>
+      <w:pPr>
+        <w:jc w:val="both"/>
         <w:rPr>
           <w:rFonts w:ascii="Times New Roman" w:eastAsia="Calibri" w:hAnsi="Times New Roman" w:cs="Times New Roman"/>
           <w:b/>
           <w:sz w:val="26"/>
           <w:szCs w:val="26"/>
         </w:rPr>
-        <w:t>:</w:t>
-      </w:r>
-    </w:p>
-    <w:p>
-      <w:pPr>
-        <w:jc w:val="both"/>
-        <w:rPr>
-          <w:rFonts w:ascii="Times New Roman" w:eastAsia="Calibri" w:hAnsi="Times New Roman" w:cs="Times New Roman"/>
-          <w:sz w:val="26"/>
-          <w:szCs w:val="26"/>
-        </w:rPr>
-      </w:pPr>
-      <w:r>
-        <w:rPr>
-          <w:rFonts w:ascii="Times New Roman" w:eastAsia="Calibri" w:hAnsi="Times New Roman" w:cs="Times New Roman"/>
-          <w:sz w:val="26"/>
-          <w:szCs w:val="26"/>
-        </w:rPr>
-        <w:t xml:space="preserve">Ao partilhar dicas de sítios que necessitam de tickets (shows, museus, dentre outros) os utilizadores podem também disponibilizar links de acesso rápido, para que os demais utilizadores possam </w:t>
-      </w:r>
-      <w:proofErr w:type="spellStart"/>
-      <w:r>
-        <w:rPr>
-          <w:rFonts w:ascii="Times New Roman" w:eastAsia="Calibri" w:hAnsi="Times New Roman" w:cs="Times New Roman"/>
-          <w:sz w:val="26"/>
-          <w:szCs w:val="26"/>
-        </w:rPr>
-        <w:t>acessar</w:t>
-      </w:r>
-      <w:proofErr w:type="spellEnd"/>
-      <w:r>
-        <w:rPr>
-          <w:rFonts w:ascii="Times New Roman" w:eastAsia="Calibri" w:hAnsi="Times New Roman" w:cs="Times New Roman"/>
-          <w:sz w:val="26"/>
-          <w:szCs w:val="26"/>
-        </w:rPr>
-        <w:t xml:space="preserve"> e comprar estes tickets.</w:t>
-      </w:r>
-    </w:p>
-    <w:p>
-      <w:pPr>
-        <w:jc w:val="both"/>
-        <w:rPr>
-          <w:sz w:val="26"/>
-          <w:szCs w:val="26"/>
-        </w:rPr>
-      </w:pPr>
-      <w:r>
-        <w:rPr>
-          <w:rFonts w:ascii="Times New Roman" w:eastAsia="Times New Roman" w:hAnsi="Times New Roman" w:cs="Times New Roman"/>
-          <w:b/>
-          <w:sz w:val="26"/>
-          <w:szCs w:val="26"/>
-        </w:rPr>
-        <w:t>Cenário</w:t>
-      </w:r>
-      <w:r>
-        <w:rPr>
-          <w:rFonts w:ascii="Times New Roman" w:eastAsia="Times New Roman" w:hAnsi="Times New Roman" w:cs="Times New Roman"/>
-          <w:sz w:val="26"/>
-          <w:szCs w:val="26"/>
-        </w:rPr>
-        <w:t xml:space="preserve">: "A Marta que está de visita a Las Vegas foi esta noite assistir ao espetáculo do </w:t>
-      </w:r>
-      <w:proofErr w:type="spellStart"/>
-      <w:r>
-        <w:rPr>
-          <w:rFonts w:ascii="Times New Roman" w:eastAsia="Times New Roman" w:hAnsi="Times New Roman" w:cs="Times New Roman"/>
-          <w:sz w:val="26"/>
-          <w:szCs w:val="26"/>
-        </w:rPr>
-        <w:t>Cirque</w:t>
-      </w:r>
-      <w:proofErr w:type="spellEnd"/>
-      <w:r>
-        <w:rPr>
-          <w:rFonts w:ascii="Times New Roman" w:eastAsia="Times New Roman" w:hAnsi="Times New Roman" w:cs="Times New Roman"/>
-          <w:sz w:val="26"/>
-          <w:szCs w:val="26"/>
-        </w:rPr>
-        <w:t xml:space="preserve"> </w:t>
-      </w:r>
-      <w:proofErr w:type="spellStart"/>
-      <w:r>
-        <w:rPr>
-          <w:rFonts w:ascii="Times New Roman" w:eastAsia="Times New Roman" w:hAnsi="Times New Roman" w:cs="Times New Roman"/>
-          <w:sz w:val="26"/>
-          <w:szCs w:val="26"/>
-        </w:rPr>
-        <w:t>du</w:t>
-      </w:r>
-      <w:proofErr w:type="spellEnd"/>
-      <w:r>
-        <w:rPr>
-          <w:rFonts w:ascii="Times New Roman" w:eastAsia="Times New Roman" w:hAnsi="Times New Roman" w:cs="Times New Roman"/>
-          <w:sz w:val="26"/>
-          <w:szCs w:val="26"/>
-        </w:rPr>
-        <w:t xml:space="preserve"> </w:t>
-      </w:r>
-      <w:proofErr w:type="spellStart"/>
-      <w:r>
-        <w:rPr>
-          <w:rFonts w:ascii="Times New Roman" w:eastAsia="Times New Roman" w:hAnsi="Times New Roman" w:cs="Times New Roman"/>
-          <w:sz w:val="26"/>
-          <w:szCs w:val="26"/>
-        </w:rPr>
-        <w:t>Soleil</w:t>
-      </w:r>
-      <w:proofErr w:type="spellEnd"/>
-      <w:r>
-        <w:rPr>
-          <w:rFonts w:ascii="Times New Roman" w:eastAsia="Times New Roman" w:hAnsi="Times New Roman" w:cs="Times New Roman"/>
-          <w:sz w:val="26"/>
-          <w:szCs w:val="26"/>
-        </w:rPr>
-        <w:t xml:space="preserve">. Ao sair do espetáculo deslumbrada, não hesitou em recomendá-lo </w:t>
-      </w:r>
-      <w:r>
-        <w:rPr>
-          <w:rFonts w:ascii="Times New Roman" w:eastAsia="Times New Roman" w:hAnsi="Times New Roman" w:cs="Times New Roman"/>
-          <w:sz w:val="26"/>
-          <w:szCs w:val="26"/>
-        </w:rPr>
-        <w:t>através dum</w:t>
-      </w:r>
-      <w:r>
-        <w:rPr>
-          <w:rFonts w:ascii="Times New Roman" w:eastAsia="Times New Roman" w:hAnsi="Times New Roman" w:cs="Times New Roman"/>
-          <w:sz w:val="26"/>
-          <w:szCs w:val="26"/>
-        </w:rPr>
-        <w:t xml:space="preserve">a </w:t>
-      </w:r>
-      <w:r>
-        <w:rPr>
-          <w:rFonts w:ascii="Times New Roman" w:eastAsia="Times New Roman" w:hAnsi="Times New Roman" w:cs="Times New Roman"/>
-          <w:sz w:val="26"/>
-          <w:szCs w:val="26"/>
-          <w:u w:val="single"/>
-        </w:rPr>
-        <w:t>Publicação</w:t>
-      </w:r>
-      <w:r>
-        <w:rPr>
-          <w:rFonts w:ascii="Times New Roman" w:eastAsia="Times New Roman" w:hAnsi="Times New Roman" w:cs="Times New Roman"/>
-          <w:sz w:val="26"/>
-          <w:szCs w:val="26"/>
-        </w:rPr>
-        <w:t xml:space="preserve"> </w:t>
-      </w:r>
-      <w:r>
-        <w:rPr>
-          <w:rFonts w:ascii="Times New Roman" w:eastAsia="Times New Roman" w:hAnsi="Times New Roman" w:cs="Times New Roman"/>
-          <w:sz w:val="26"/>
-          <w:szCs w:val="26"/>
-        </w:rPr>
-        <w:t xml:space="preserve">no seu perfil </w:t>
-      </w:r>
-      <w:proofErr w:type="spellStart"/>
-      <w:r>
-        <w:rPr>
-          <w:rFonts w:ascii="Times New Roman" w:eastAsia="Times New Roman" w:hAnsi="Times New Roman" w:cs="Times New Roman"/>
-          <w:sz w:val="26"/>
-          <w:szCs w:val="26"/>
-        </w:rPr>
-        <w:t>MyWeb</w:t>
-      </w:r>
-      <w:proofErr w:type="spellEnd"/>
-      <w:r>
-        <w:rPr>
-          <w:rFonts w:ascii="Times New Roman" w:eastAsia="Times New Roman" w:hAnsi="Times New Roman" w:cs="Times New Roman"/>
-          <w:sz w:val="26"/>
-          <w:szCs w:val="26"/>
-        </w:rPr>
-        <w:t xml:space="preserve">, partilhando também </w:t>
-      </w:r>
-      <w:r>
-        <w:rPr>
-          <w:rFonts w:ascii="Times New Roman" w:eastAsia="Times New Roman" w:hAnsi="Times New Roman" w:cs="Times New Roman"/>
-          <w:sz w:val="26"/>
-          <w:szCs w:val="26"/>
-        </w:rPr>
-        <w:t>o</w:t>
-      </w:r>
-      <w:r>
-        <w:rPr>
-          <w:rFonts w:ascii="Times New Roman" w:eastAsia="Times New Roman" w:hAnsi="Times New Roman" w:cs="Times New Roman"/>
-          <w:sz w:val="26"/>
-          <w:szCs w:val="26"/>
-        </w:rPr>
-        <w:t xml:space="preserve"> link </w:t>
-      </w:r>
-      <w:r>
-        <w:rPr>
-          <w:rFonts w:ascii="Times New Roman" w:eastAsia="Times New Roman" w:hAnsi="Times New Roman" w:cs="Times New Roman"/>
-          <w:sz w:val="26"/>
-          <w:szCs w:val="26"/>
-        </w:rPr>
-        <w:t>da bilheteira</w:t>
-      </w:r>
-      <w:r>
-        <w:rPr>
-          <w:rFonts w:ascii="Times New Roman" w:eastAsia="Times New Roman" w:hAnsi="Times New Roman" w:cs="Times New Roman"/>
-          <w:sz w:val="26"/>
-          <w:szCs w:val="26"/>
-        </w:rPr>
-        <w:t xml:space="preserve"> online </w:t>
-      </w:r>
-      <w:r>
-        <w:rPr>
-          <w:rFonts w:ascii="Times New Roman" w:eastAsia="Times New Roman" w:hAnsi="Times New Roman" w:cs="Times New Roman"/>
-          <w:sz w:val="26"/>
-          <w:szCs w:val="26"/>
-        </w:rPr>
-        <w:t xml:space="preserve">onde é possível comprar bilhetes para o espetáculo diretamente </w:t>
-      </w:r>
-      <w:r>
-        <w:rPr>
-          <w:rFonts w:ascii="Times New Roman" w:eastAsia="Times New Roman" w:hAnsi="Times New Roman" w:cs="Times New Roman"/>
-          <w:sz w:val="26"/>
-          <w:szCs w:val="26"/>
-        </w:rPr>
-        <w:t>n</w:t>
-      </w:r>
-      <w:r>
-        <w:rPr>
-          <w:rFonts w:ascii="Times New Roman" w:eastAsia="Times New Roman" w:hAnsi="Times New Roman" w:cs="Times New Roman"/>
-          <w:sz w:val="26"/>
-          <w:szCs w:val="26"/>
-        </w:rPr>
-        <w:t xml:space="preserve">um dispositivo </w:t>
-      </w:r>
-      <w:proofErr w:type="spellStart"/>
-      <w:r>
-        <w:rPr>
-          <w:rFonts w:ascii="Times New Roman" w:eastAsia="Times New Roman" w:hAnsi="Times New Roman" w:cs="Times New Roman"/>
-          <w:sz w:val="26"/>
-          <w:szCs w:val="26"/>
-        </w:rPr>
-        <w:t>iGo</w:t>
-      </w:r>
-      <w:proofErr w:type="spellEnd"/>
-      <w:r>
-        <w:rPr>
-          <w:rFonts w:ascii="Times New Roman" w:eastAsia="Times New Roman" w:hAnsi="Times New Roman" w:cs="Times New Roman"/>
-          <w:sz w:val="26"/>
-          <w:szCs w:val="26"/>
-        </w:rPr>
-        <w:t>."</w:t>
-      </w:r>
-    </w:p>
-    <w:p>
-      <w:pPr>
-        <w:jc w:val="both"/>
+      </w:pPr>
+      <w:r>
         <w:rPr>
           <w:rFonts w:ascii="Times New Roman" w:eastAsia="Calibri" w:hAnsi="Times New Roman" w:cs="Times New Roman"/>
           <w:b/>
           <w:sz w:val="26"/>
           <w:szCs w:val="26"/>
         </w:rPr>
-      </w:pPr>
+        <w:t>3) Outras Línguas</w:t>
+      </w:r>
       <w:r>
         <w:rPr>
           <w:rFonts w:ascii="Times New Roman" w:eastAsia="Calibri" w:hAnsi="Times New Roman" w:cs="Times New Roman"/>
@@ -3129,7 +2913,7 @@
           <w:sz w:val="26"/>
           <w:szCs w:val="26"/>
         </w:rPr>
-        <w:t>3) Outras Línguas</w:t>
+        <w:t xml:space="preserve"> de Interação</w:t>
       </w:r>
       <w:r>
         <w:rPr>
@@ -3138,71 +2922,42 @@
           <w:sz w:val="26"/>
           <w:szCs w:val="26"/>
         </w:rPr>
-        <w:t xml:space="preserve"> de Interação</w:t>
-      </w:r>
-      <w:r>
+        <w:t>:</w:t>
+      </w:r>
+    </w:p>
+    <w:p>
+      <w:pPr>
+        <w:jc w:val="both"/>
         <w:rPr>
           <w:rFonts w:ascii="Times New Roman" w:eastAsia="Calibri" w:hAnsi="Times New Roman" w:cs="Times New Roman"/>
+          <w:sz w:val="26"/>
+          <w:szCs w:val="26"/>
+        </w:rPr>
+      </w:pPr>
+      <w:r>
+        <w:rPr>
+          <w:rFonts w:ascii="Times New Roman" w:eastAsia="Calibri" w:hAnsi="Times New Roman" w:cs="Times New Roman"/>
+          <w:sz w:val="26"/>
+          <w:szCs w:val="26"/>
+        </w:rPr>
+        <w:t>Disponibilizar a interface do iGo em outros idiomas, inicialmente português e inglês, para abranger um número maior de utilizadores e para que o dispositivo seja de uso universal.</w:t>
+      </w:r>
+    </w:p>
+    <w:p>
+      <w:pPr>
+        <w:jc w:val="both"/>
+        <w:rPr>
+          <w:sz w:val="26"/>
+          <w:szCs w:val="26"/>
+        </w:rPr>
+      </w:pPr>
+      <w:r>
+        <w:rPr>
+          <w:rFonts w:ascii="Times New Roman" w:eastAsia="Times New Roman" w:hAnsi="Times New Roman" w:cs="Times New Roman"/>
           <w:b/>
           <w:sz w:val="26"/>
           <w:szCs w:val="26"/>
         </w:rPr>
-        <w:t>:</w:t>
-      </w:r>
-      <w:bookmarkStart w:id="0" w:name="_GoBack"/>
-      <w:bookmarkEnd w:id="0"/>
-    </w:p>
-    <w:p>
-      <w:pPr>
-        <w:jc w:val="both"/>
-        <w:rPr>
-          <w:rFonts w:ascii="Times New Roman" w:eastAsia="Calibri" w:hAnsi="Times New Roman" w:cs="Times New Roman"/>
-          <w:sz w:val="26"/>
-          <w:szCs w:val="26"/>
-        </w:rPr>
-      </w:pPr>
-      <w:r>
-        <w:rPr>
-          <w:rFonts w:ascii="Times New Roman" w:eastAsia="Calibri" w:hAnsi="Times New Roman" w:cs="Times New Roman"/>
-          <w:sz w:val="26"/>
-          <w:szCs w:val="26"/>
-        </w:rPr>
-        <w:t xml:space="preserve">Disponibilizar a interface do </w:t>
-      </w:r>
-      <w:proofErr w:type="spellStart"/>
-      <w:r>
-        <w:rPr>
-          <w:rFonts w:ascii="Times New Roman" w:eastAsia="Calibri" w:hAnsi="Times New Roman" w:cs="Times New Roman"/>
-          <w:sz w:val="26"/>
-          <w:szCs w:val="26"/>
-        </w:rPr>
-        <w:t>iGo</w:t>
-      </w:r>
-      <w:proofErr w:type="spellEnd"/>
-      <w:r>
-        <w:rPr>
-          <w:rFonts w:ascii="Times New Roman" w:eastAsia="Calibri" w:hAnsi="Times New Roman" w:cs="Times New Roman"/>
-          <w:sz w:val="26"/>
-          <w:szCs w:val="26"/>
-        </w:rPr>
-        <w:t xml:space="preserve"> em outros idiomas, inicialmente português e inglês, para abranger um número maior de utilizadores e para que o dispositivo seja de uso universal.</w:t>
-      </w:r>
-    </w:p>
-    <w:p>
-      <w:pPr>
-        <w:jc w:val="both"/>
-        <w:rPr>
-          <w:sz w:val="26"/>
-          <w:szCs w:val="26"/>
-        </w:rPr>
-      </w:pPr>
-      <w:r>
-        <w:rPr>
-          <w:rFonts w:ascii="Times New Roman" w:eastAsia="Times New Roman" w:hAnsi="Times New Roman" w:cs="Times New Roman"/>
-          <w:b/>
-          <w:sz w:val="26"/>
-          <w:szCs w:val="26"/>
-        </w:rPr>
         <w:t>Cenário</w:t>
       </w:r>
       <w:r>
@@ -3243,25 +2998,7 @@
           <w:sz w:val="26"/>
           <w:szCs w:val="26"/>
         </w:rPr>
-        <w:t xml:space="preserve">. O </w:t>
-      </w:r>
-      <w:proofErr w:type="spellStart"/>
-      <w:r>
-        <w:rPr>
-          <w:rFonts w:ascii="Times New Roman" w:eastAsia="Times New Roman" w:hAnsi="Times New Roman" w:cs="Times New Roman"/>
-          <w:sz w:val="26"/>
-          <w:szCs w:val="26"/>
-        </w:rPr>
-        <w:t>iGo</w:t>
-      </w:r>
-      <w:proofErr w:type="spellEnd"/>
-      <w:r>
-        <w:rPr>
-          <w:rFonts w:ascii="Times New Roman" w:eastAsia="Times New Roman" w:hAnsi="Times New Roman" w:cs="Times New Roman"/>
-          <w:sz w:val="26"/>
-          <w:szCs w:val="26"/>
-        </w:rPr>
-        <w:t xml:space="preserve"> foi desenhado tendo em conta a escala mundial e por isso tem múltiplas linguagens de sistema, entre as quais, para alívio tanto do Sr. Alberto, como de Mark, o Português e o Inglês</w:t>
+        <w:t>. O iGo foi desenhado tendo em conta a escala mundial e por isso tem múltiplas linguagens de sistema, entre as quais, para alívio tanto do Sr. Alberto, como de Mark, o Português e o Inglês</w:t>
       </w:r>
       <w:r>
         <w:rPr>

</xml_diff>